<commit_message>
update neo4j: update basics
</commit_message>
<xml_diff>
--- a/Neo4j/Basics.docx
+++ b/Neo4j/Basics.docx
@@ -709,23 +709,13 @@
         <w:lastRenderedPageBreak/>
         <w:t xml:space="preserve">? </w:t>
       </w:r>
-      <w:proofErr w:type="gramStart"/>
-      <w:r>
-        <w:rPr>
-          <w:sz w:val="24"/>
-          <w:szCs w:val="24"/>
-          <w:lang w:bidi="fa-IR"/>
-        </w:rPr>
-        <w:t>MERGE</w:t>
-      </w:r>
-      <w:proofErr w:type="gramEnd"/>
-      <w:r>
-        <w:rPr>
-          <w:sz w:val="24"/>
-          <w:szCs w:val="24"/>
-          <w:lang w:bidi="fa-IR"/>
-        </w:rPr>
-        <w:t xml:space="preserve"> -&gt; if you choose to pass in only one node from preceding clause, MERGE offers an interesting functionality. It only matches within the </w:t>
+      <w:r>
+        <w:rPr>
+          <w:sz w:val="24"/>
+          <w:szCs w:val="24"/>
+          <w:lang w:bidi="fa-IR"/>
+        </w:rPr>
+        <w:t xml:space="preserve">MERGE -&gt; if you choose to pass in only one node from preceding clause, MERGE offers an interesting functionality. It only matches within the </w:t>
       </w:r>
       <w:r>
         <w:rPr>
@@ -763,7 +753,6 @@
           <w:lang w:bidi="fa-IR"/>
         </w:rPr>
       </w:pPr>
-      <w:proofErr w:type="gramStart"/>
       <w:r>
         <w:rPr>
           <w:sz w:val="20"/>
@@ -773,7 +762,6 @@
         <w:t>CREATE(</w:t>
       </w:r>
       <w:proofErr w:type="spellStart"/>
-      <w:proofErr w:type="gramEnd"/>
       <w:r>
         <w:rPr>
           <w:sz w:val="20"/>
@@ -817,25 +805,7 @@
           <w:szCs w:val="20"/>
           <w:lang w:bidi="fa-IR"/>
         </w:rPr>
-        <w:t>&lt;-[:IN_</w:t>
-      </w:r>
-      <w:proofErr w:type="gramStart"/>
-      <w:r>
-        <w:rPr>
-          <w:sz w:val="20"/>
-          <w:szCs w:val="20"/>
-          <w:lang w:bidi="fa-IR"/>
-        </w:rPr>
-        <w:t>YEAR]-(</w:t>
-      </w:r>
-      <w:proofErr w:type="gramEnd"/>
-      <w:r>
-        <w:rPr>
-          <w:sz w:val="20"/>
-          <w:szCs w:val="20"/>
-          <w:lang w:bidi="fa-IR"/>
-        </w:rPr>
-        <w:t>m10:Month{month: 10})</w:t>
+        <w:t>&lt;-[:IN_YEAR]-(m10:Month{month: 10})</w:t>
       </w:r>
     </w:p>
     <w:p>
@@ -863,25 +833,7 @@
           <w:szCs w:val="20"/>
           <w:lang w:bidi="fa-IR"/>
         </w:rPr>
-        <w:t>&lt;-[:IN_</w:t>
-      </w:r>
-      <w:proofErr w:type="gramStart"/>
-      <w:r>
-        <w:rPr>
-          <w:sz w:val="20"/>
-          <w:szCs w:val="20"/>
-          <w:lang w:bidi="fa-IR"/>
-        </w:rPr>
-        <w:t>YEAR]-(</w:t>
-      </w:r>
-      <w:proofErr w:type="gramEnd"/>
-      <w:r>
-        <w:rPr>
-          <w:sz w:val="20"/>
-          <w:szCs w:val="20"/>
-          <w:lang w:bidi="fa-IR"/>
-        </w:rPr>
-        <w:t>m11:Month{month: 11})</w:t>
+        <w:t>&lt;-[:IN_YEAR]-(m11:Month{month: 11})</w:t>
       </w:r>
     </w:p>
     <w:p>
@@ -971,7 +923,6 @@
         <w:t>MATCH (</w:t>
       </w:r>
       <w:proofErr w:type="spellStart"/>
-      <w:proofErr w:type="gramStart"/>
       <w:r>
         <w:rPr>
           <w:sz w:val="20"/>
@@ -981,7 +932,6 @@
         <w:t>p:Person</w:t>
       </w:r>
       <w:proofErr w:type="spellEnd"/>
-      <w:proofErr w:type="gramEnd"/>
       <w:r>
         <w:rPr>
           <w:sz w:val="20"/>
@@ -1006,25 +956,7 @@
           <w:szCs w:val="20"/>
           <w:lang w:bidi="fa-IR"/>
         </w:rPr>
-        <w:t>WHERE NOT (p)-</w:t>
-      </w:r>
-      <w:proofErr w:type="gramStart"/>
-      <w:r>
-        <w:rPr>
-          <w:sz w:val="20"/>
-          <w:szCs w:val="20"/>
-          <w:lang w:bidi="fa-IR"/>
-        </w:rPr>
-        <w:t>[:DIRECTED</w:t>
-      </w:r>
-      <w:proofErr w:type="gramEnd"/>
-      <w:r>
-        <w:rPr>
-          <w:sz w:val="20"/>
-          <w:szCs w:val="20"/>
-          <w:lang w:bidi="fa-IR"/>
-        </w:rPr>
-        <w:t>]-&gt;()</w:t>
+        <w:t>WHERE NOT (p)-[:DIRECTED]-&gt;()</w:t>
       </w:r>
     </w:p>
     <w:p>
@@ -1131,7 +1063,6 @@
         <w:t>MATCH (</w:t>
       </w:r>
       <w:proofErr w:type="spellStart"/>
-      <w:proofErr w:type="gramStart"/>
       <w:r>
         <w:rPr>
           <w:sz w:val="20"/>
@@ -1141,7 +1072,6 @@
         <w:t>p:Person</w:t>
       </w:r>
       <w:proofErr w:type="spellEnd"/>
-      <w:proofErr w:type="gramEnd"/>
       <w:r>
         <w:rPr>
           <w:sz w:val="20"/>
@@ -1202,25 +1132,7 @@
           <w:szCs w:val="20"/>
           <w:lang w:bidi="fa-IR"/>
         </w:rPr>
-        <w:t>WHERE exists((p)-</w:t>
-      </w:r>
-      <w:proofErr w:type="gramStart"/>
-      <w:r>
-        <w:rPr>
-          <w:sz w:val="20"/>
-          <w:szCs w:val="20"/>
-          <w:lang w:bidi="fa-IR"/>
-        </w:rPr>
-        <w:t>[:WORKS</w:t>
-      </w:r>
-      <w:proofErr w:type="gramEnd"/>
-      <w:r>
-        <w:rPr>
-          <w:sz w:val="20"/>
-          <w:szCs w:val="20"/>
-          <w:lang w:bidi="fa-IR"/>
-        </w:rPr>
-        <w:t>_FOR]-&gt;(:Company {name: 'Neo4j'}))</w:t>
+        <w:t>WHERE exists((p)-[:WORKS_FOR]-&gt;(:Company {name: 'Neo4j'}))</w:t>
       </w:r>
     </w:p>
     <w:p>
@@ -1348,7 +1260,6 @@
         <w:t>MATCH (</w:t>
       </w:r>
       <w:proofErr w:type="spellStart"/>
-      <w:proofErr w:type="gramStart"/>
       <w:r>
         <w:rPr>
           <w:sz w:val="20"/>
@@ -1358,7 +1269,6 @@
         <w:t>p:Person</w:t>
       </w:r>
       <w:proofErr w:type="spellEnd"/>
-      <w:proofErr w:type="gramEnd"/>
       <w:r>
         <w:rPr>
           <w:sz w:val="20"/>
@@ -1401,25 +1311,7 @@
           <w:szCs w:val="20"/>
           <w:lang w:bidi="fa-IR"/>
         </w:rPr>
-        <w:t>OPTIONAL MATCH (p)-</w:t>
-      </w:r>
-      <w:proofErr w:type="gramStart"/>
-      <w:r>
-        <w:rPr>
-          <w:sz w:val="20"/>
-          <w:szCs w:val="20"/>
-          <w:lang w:bidi="fa-IR"/>
-        </w:rPr>
-        <w:t>[:WORKS</w:t>
-      </w:r>
-      <w:proofErr w:type="gramEnd"/>
-      <w:r>
-        <w:rPr>
-          <w:sz w:val="20"/>
-          <w:szCs w:val="20"/>
-          <w:lang w:bidi="fa-IR"/>
-        </w:rPr>
-        <w:t>_FOR]-(</w:t>
+        <w:t>OPTIONAL MATCH (p)-[:WORKS_FOR]-(</w:t>
       </w:r>
       <w:proofErr w:type="spellStart"/>
       <w:r>
@@ -1583,7 +1475,6 @@
         <w:t>MATCH (</w:t>
       </w:r>
       <w:proofErr w:type="spellStart"/>
-      <w:proofErr w:type="gramStart"/>
       <w:r>
         <w:rPr>
           <w:sz w:val="20"/>
@@ -1593,7 +1484,6 @@
         <w:t>j:Person</w:t>
       </w:r>
       <w:proofErr w:type="spellEnd"/>
-      <w:proofErr w:type="gramEnd"/>
       <w:r>
         <w:rPr>
           <w:sz w:val="20"/>
@@ -1675,7 +1565,6 @@
         <w:t>MATCH (</w:t>
       </w:r>
       <w:proofErr w:type="spellStart"/>
-      <w:proofErr w:type="gramStart"/>
       <w:r>
         <w:rPr>
           <w:sz w:val="20"/>
@@ -1685,7 +1574,6 @@
         <w:t>j:Person</w:t>
       </w:r>
       <w:proofErr w:type="spellEnd"/>
-      <w:proofErr w:type="gramEnd"/>
       <w:r>
         <w:rPr>
           <w:sz w:val="20"/>
@@ -1945,27 +1833,15 @@
           <w:lang w:bidi="fa-IR"/>
         </w:rPr>
       </w:pPr>
-      <w:proofErr w:type="gramStart"/>
-      <w:r>
-        <w:rPr>
-          <w:b/>
-          <w:bCs/>
-          <w:sz w:val="24"/>
-          <w:szCs w:val="24"/>
-          <w:lang w:bidi="fa-IR"/>
-        </w:rPr>
-        <w:t>COLLECT(</w:t>
-      </w:r>
-      <w:proofErr w:type="gramEnd"/>
-      <w:r>
-        <w:rPr>
-          <w:b/>
-          <w:bCs/>
-          <w:sz w:val="24"/>
-          <w:szCs w:val="24"/>
-          <w:lang w:bidi="fa-IR"/>
-        </w:rPr>
-        <w:t>expression)</w:t>
+      <w:r>
+        <w:rPr>
+          <w:b/>
+          <w:bCs/>
+          <w:sz w:val="24"/>
+          <w:szCs w:val="24"/>
+          <w:lang w:bidi="fa-IR"/>
+        </w:rPr>
+        <w:t>COLLECT(expression)</w:t>
       </w:r>
       <w:r>
         <w:rPr>
@@ -2318,7 +2194,6 @@
         <w:t>MATCH (</w:t>
       </w:r>
       <w:proofErr w:type="spellStart"/>
-      <w:proofErr w:type="gramStart"/>
       <w:r>
         <w:rPr>
           <w:sz w:val="20"/>
@@ -2328,7 +2203,6 @@
         <w:t>p:Person</w:t>
       </w:r>
       <w:proofErr w:type="spellEnd"/>
-      <w:proofErr w:type="gramEnd"/>
       <w:r>
         <w:rPr>
           <w:sz w:val="20"/>
@@ -2392,7 +2266,6 @@
         <w:t xml:space="preserve">WITH </w:t>
       </w:r>
       <w:proofErr w:type="spellStart"/>
-      <w:proofErr w:type="gramStart"/>
       <w:r>
         <w:rPr>
           <w:sz w:val="20"/>
@@ -2402,7 +2275,6 @@
         <w:t>t.type</w:t>
       </w:r>
       <w:proofErr w:type="spellEnd"/>
-      <w:proofErr w:type="gramEnd"/>
       <w:r>
         <w:rPr>
           <w:sz w:val="20"/>
@@ -2574,27 +2446,15 @@
         </w:rPr>
         <w:t xml:space="preserve"> -&gt; use the </w:t>
       </w:r>
-      <w:proofErr w:type="gramStart"/>
-      <w:r>
-        <w:rPr>
-          <w:b/>
-          <w:bCs/>
-          <w:sz w:val="24"/>
-          <w:szCs w:val="24"/>
-          <w:lang w:bidi="fa-IR"/>
-        </w:rPr>
-        <w:t>COUNT{</w:t>
-      </w:r>
-      <w:proofErr w:type="gramEnd"/>
-      <w:r>
-        <w:rPr>
-          <w:b/>
-          <w:bCs/>
-          <w:sz w:val="24"/>
-          <w:szCs w:val="24"/>
-          <w:lang w:bidi="fa-IR"/>
-        </w:rPr>
-        <w:t>}</w:t>
+      <w:r>
+        <w:rPr>
+          <w:b/>
+          <w:bCs/>
+          <w:sz w:val="24"/>
+          <w:szCs w:val="24"/>
+          <w:lang w:bidi="fa-IR"/>
+        </w:rPr>
+        <w:t>COUNT{}</w:t>
       </w:r>
       <w:r>
         <w:rPr>
@@ -2663,7 +2523,6 @@
         <w:t>MERGE (</w:t>
       </w:r>
       <w:proofErr w:type="spellStart"/>
-      <w:proofErr w:type="gramStart"/>
       <w:r>
         <w:rPr>
           <w:sz w:val="20"/>
@@ -2673,7 +2532,6 @@
         <w:t>j:Person</w:t>
       </w:r>
       <w:proofErr w:type="spellEnd"/>
-      <w:proofErr w:type="gramEnd"/>
       <w:r>
         <w:rPr>
           <w:sz w:val="20"/>
@@ -2735,6 +2593,52 @@
           <w:lang w:bidi="fa-IR"/>
         </w:rPr>
         <w:t>RETURN j, r, m</w:t>
+      </w:r>
+    </w:p>
+    <w:p>
+      <w:pPr>
+        <w:rPr>
+          <w:sz w:val="20"/>
+          <w:szCs w:val="20"/>
+          <w:rtl/>
+          <w:lang w:bidi="fa-IR"/>
+        </w:rPr>
+      </w:pPr>
+    </w:p>
+    <w:p>
+      <w:pPr>
+        <w:rPr>
+          <w:rFonts w:hint="cs"/>
+          <w:sz w:val="24"/>
+          <w:szCs w:val="24"/>
+          <w:lang w:bidi="fa-IR"/>
+        </w:rPr>
+      </w:pPr>
+      <w:r>
+        <w:rPr>
+          <w:b/>
+          <w:bCs/>
+          <w:sz w:val="24"/>
+          <w:szCs w:val="24"/>
+          <w:lang w:bidi="fa-IR"/>
+        </w:rPr>
+        <w:t>WITH</w:t>
+      </w:r>
+      <w:r>
+        <w:rPr>
+          <w:sz w:val="24"/>
+          <w:szCs w:val="24"/>
+          <w:lang w:bidi="fa-IR"/>
+        </w:rPr>
+        <w:t xml:space="preserve"> -&gt; It is similar to the RETURN clause. expressions, aggregations, ordering and pagination can be used in the same way as in the RETURN clause. The </w:t>
+      </w:r>
+      <w:r>
+        <w:rPr>
+          <w:sz w:val="24"/>
+          <w:szCs w:val="24"/>
+          <w:lang w:bidi="fa-IR"/>
+        </w:rPr>
+        <w:t xml:space="preserve">only difference is all columns must be aliased. </w:t>
       </w:r>
     </w:p>
     <w:sectPr>

</xml_diff>